<commit_message>
edits to facture template after comments by Suely
</commit_message>
<xml_diff>
--- a/templates/facture.docx
+++ b/templates/facture.docx
@@ -4,7 +4,7 @@
   <w:body>
     <w:tbl>
       <w:tblPr>
-        <w:tblStyle w:val="TableGrid"/>
+        <w:tblStyle w:val="Grilledutableau"/>
         <w:tblW w:w="10489" w:type="dxa"/>
         <w:tblBorders>
           <w:top w:val="none" w:sz="0" w:space="0" w:color="auto"/>
@@ -324,109 +324,7 @@
           </w:tcPr>
           <w:p>
             <w:pPr>
-              <w:spacing w:after="0"/>
-              <w:rPr>
-                <w:sz w:val="14"/>
-                <w:szCs w:val="14"/>
-              </w:rPr>
-            </w:pPr>
-            <w:r>
-              <w:rPr>
-                <w:sz w:val="14"/>
-                <w:szCs w:val="14"/>
-              </w:rPr>
-              <w:t>+++</w:t>
-            </w:r>
-            <w:r>
-              <w:rPr>
-                <w:rFonts w:ascii="Calibri" w:hAnsi="Calibri" w:cs="Calibri"/>
-                <w:sz w:val="14"/>
-                <w:szCs w:val="14"/>
-              </w:rPr>
-              <w:t> </w:t>
-            </w:r>
-            <w:r>
-              <w:rPr>
-                <w:sz w:val="14"/>
-                <w:szCs w:val="14"/>
-              </w:rPr>
-              <w:t xml:space="preserve">! montant = </w:t>
-            </w:r>
-            <w:r>
-              <w:rPr>
-                <w:sz w:val="14"/>
-                <w:szCs w:val="14"/>
-              </w:rPr>
-              <w:t>parseFloat(Montant).toLocaleString('fr-FR', { minimumFractionDigits: 2, maximumFractionDigits: 2 }).replace(',', ', ');</w:t>
-            </w:r>
-            <w:r>
-              <w:rPr>
-                <w:sz w:val="14"/>
-                <w:szCs w:val="14"/>
-              </w:rPr>
-              <w:t>+++</w:t>
-            </w:r>
-            <w:r>
-              <w:rPr>
-                <w:sz w:val="14"/>
-                <w:szCs w:val="14"/>
-              </w:rPr>
-              <w:t xml:space="preserve"> </w:t>
-            </w:r>
-          </w:p>
-          <w:p>
-            <w:pPr>
-              <w:rPr>
-                <w:sz w:val="14"/>
-                <w:szCs w:val="14"/>
-              </w:rPr>
-            </w:pPr>
-            <w:r>
-              <w:rPr>
-                <w:sz w:val="14"/>
-                <w:szCs w:val="14"/>
-              </w:rPr>
-              <w:t xml:space="preserve">+++! </w:t>
-            </w:r>
-            <w:r>
-              <w:rPr>
-                <w:sz w:val="14"/>
-                <w:szCs w:val="14"/>
-              </w:rPr>
-              <w:t>a</w:t>
-            </w:r>
-            <w:r>
-              <w:rPr>
-                <w:sz w:val="14"/>
-                <w:szCs w:val="14"/>
-              </w:rPr>
-              <w:t>cqui</w:t>
-            </w:r>
-            <w:r>
-              <w:rPr>
-                <w:sz w:val="14"/>
-                <w:szCs w:val="14"/>
-              </w:rPr>
-              <w:t xml:space="preserve">t = </w:t>
-            </w:r>
-            <w:r>
-              <w:rPr>
-                <w:sz w:val="14"/>
-                <w:szCs w:val="14"/>
-              </w:rPr>
-              <w:t>`Acquittée par ${moyen_paiement.toLowerCase()} le ${(new Date(date_paiement)).toLocaleDateString('fr-FR')}`;</w:t>
-            </w:r>
-            <w:r>
-              <w:rPr>
-                <w:sz w:val="14"/>
-                <w:szCs w:val="14"/>
-              </w:rPr>
-              <w:t>+++</w:t>
-            </w:r>
-          </w:p>
-          <w:p>
-            <w:pPr>
-              <w:pStyle w:val="Title"/>
+              <w:pStyle w:val="Titre"/>
               <w:rPr>
                 <w:color w:val="063C64" w:themeColor="background2" w:themeShade="40"/>
               </w:rPr>
@@ -477,19 +375,20 @@
               <w:spacing w:after="0"/>
               <w:jc w:val="center"/>
             </w:pPr>
+            <w:bookmarkStart w:id="0" w:name="_Hlk180673956"/>
             <w:r>
               <w:rPr>
                 <w:sz w:val="8"/>
                 <w:szCs w:val="8"/>
               </w:rPr>
-              <w:t xml:space="preserve">+++IF </w:t>
+              <w:t>+++IF</w:t>
             </w:r>
             <w:r>
               <w:rPr>
                 <w:sz w:val="8"/>
                 <w:szCs w:val="8"/>
               </w:rPr>
-              <w:t>(date_paiement &amp;&amp; moyen_paiement)</w:t>
+              <w:t xml:space="preserve"> apaye</w:t>
             </w:r>
             <w:r>
               <w:rPr>
@@ -501,6 +400,7 @@
             <w:r>
               <w:t xml:space="preserve"> </w:t>
             </w:r>
+            <w:bookmarkEnd w:id="0"/>
             <w:r>
               <w:rPr>
                 <w:b/>
@@ -537,8 +437,8 @@
             </w:pPr>
             <w:r>
               <w:rPr>
-                <w:sz w:val="24"/>
-                <w:szCs w:val="24"/>
+                <w:sz w:val="18"/>
+                <w:szCs w:val="18"/>
               </w:rPr>
               <w:t>+++END-IF+++</w:t>
             </w:r>
@@ -851,7 +751,7 @@
           </w:tcPr>
           <w:p>
             <w:pPr>
-              <w:pStyle w:val="NoSpacing"/>
+              <w:pStyle w:val="Sansinterligne"/>
               <w:jc w:val="center"/>
             </w:pPr>
             <w:r>
@@ -925,11 +825,107 @@
           </w:tcPr>
           <w:p>
             <w:pPr>
-              <w:pStyle w:val="NoSpacing"/>
+              <w:pStyle w:val="Sansinterligne"/>
               <w:jc w:val="center"/>
+              <w:rPr>
+                <w:lang w:val="en-US"/>
+              </w:rPr>
             </w:pPr>
             <w:r>
+              <w:rPr>
+                <w:sz w:val="10"/>
+                <w:szCs w:val="10"/>
+                <w:lang w:val="en-US"/>
+              </w:rPr>
+              <w:t>+++</w:t>
+            </w:r>
+            <w:proofErr w:type="gramStart"/>
+            <w:r>
+              <w:rPr>
+                <w:sz w:val="10"/>
+                <w:szCs w:val="10"/>
+                <w:lang w:val="en-US"/>
+              </w:rPr>
+              <w:t>IF</w:t>
+            </w:r>
+            <w:r>
+              <w:rPr>
+                <w:rFonts w:ascii="Calibri" w:hAnsi="Calibri" w:cs="Calibri"/>
+                <w:sz w:val="10"/>
+                <w:szCs w:val="10"/>
+                <w:lang w:val="en-US"/>
+              </w:rPr>
+              <w:t> </w:t>
+            </w:r>
+            <w:r>
+              <w:rPr>
+                <w:sz w:val="10"/>
+                <w:szCs w:val="10"/>
+                <w:lang w:val="en-US"/>
+              </w:rPr>
+              <w:t>!apaye</w:t>
+            </w:r>
+            <w:proofErr w:type="gramEnd"/>
+            <w:r>
+              <w:rPr>
+                <w:sz w:val="10"/>
+                <w:szCs w:val="10"/>
+                <w:lang w:val="en-US"/>
+              </w:rPr>
+              <w:t>+++</w:t>
+            </w:r>
+            <w:r>
+              <w:rPr>
+                <w:lang w:val="en-US"/>
+              </w:rPr>
               <w:t>Net à payer</w:t>
+            </w:r>
+            <w:r>
+              <w:rPr>
+                <w:sz w:val="14"/>
+                <w:szCs w:val="14"/>
+                <w:lang w:val="en-US"/>
+              </w:rPr>
+              <w:t>+++END-IF+++</w:t>
+            </w:r>
+            <w:r>
+              <w:rPr>
+                <w:sz w:val="10"/>
+                <w:szCs w:val="10"/>
+                <w:lang w:val="en-US"/>
+              </w:rPr>
+              <w:t>+++IF</w:t>
+            </w:r>
+            <w:r>
+              <w:rPr>
+                <w:rFonts w:ascii="Calibri" w:hAnsi="Calibri" w:cs="Calibri"/>
+                <w:sz w:val="10"/>
+                <w:szCs w:val="10"/>
+                <w:lang w:val="en-US"/>
+              </w:rPr>
+              <w:t> </w:t>
+            </w:r>
+            <w:r>
+              <w:rPr>
+                <w:sz w:val="10"/>
+                <w:szCs w:val="10"/>
+                <w:lang w:val="en-US"/>
+              </w:rPr>
+              <w:t>apaye+++</w:t>
+            </w:r>
+            <w:r>
+              <w:rPr>
+                <w:lang w:val="en-US"/>
+              </w:rPr>
+              <w:t>Réglé</w:t>
+            </w:r>
+            <w:r>
+              <w:rPr>
+                <w:sz w:val="14"/>
+                <w:szCs w:val="14"/>
+                <w:lang w:val="en-US"/>
+              </w:rPr>
+              <w:t>+++END-IF+++</w:t>
             </w:r>
           </w:p>
         </w:tc>
@@ -963,6 +959,9 @@
           <w:p>
             <w:pPr>
               <w:spacing w:after="0"/>
+              <w:rPr>
+                <w:lang w:val="en-US"/>
+              </w:rPr>
             </w:pPr>
           </w:p>
         </w:tc>
@@ -1079,10 +1078,41 @@
           <w:szCs w:val="18"/>
         </w:rPr>
       </w:pPr>
+      <w:r>
+        <w:rPr>
+          <w:sz w:val="18"/>
+          <w:szCs w:val="18"/>
+        </w:rPr>
+        <w:t>+++IF</w:t>
+      </w:r>
+      <w:proofErr w:type="gramStart"/>
+      <w:r>
+        <w:rPr>
+          <w:rFonts w:ascii="Calibri" w:hAnsi="Calibri" w:cs="Calibri"/>
+          <w:sz w:val="18"/>
+          <w:szCs w:val="18"/>
+        </w:rPr>
+        <w:t> </w:t>
+      </w:r>
+      <w:r>
+        <w:rPr>
+          <w:sz w:val="18"/>
+          <w:szCs w:val="18"/>
+        </w:rPr>
+        <w:t>!apaye</w:t>
+      </w:r>
+      <w:proofErr w:type="gramEnd"/>
+      <w:r>
+        <w:rPr>
+          <w:sz w:val="18"/>
+          <w:szCs w:val="18"/>
+        </w:rPr>
+        <w:t>+++</w:t>
+      </w:r>
     </w:p>
     <w:tbl>
       <w:tblPr>
-        <w:tblStyle w:val="ListTable2"/>
+        <w:tblStyle w:val="TableauListe2"/>
         <w:tblW w:w="0" w:type="auto"/>
         <w:tblLook w:val="0480" w:firstRow="0" w:lastRow="0" w:firstColumn="1" w:lastColumn="0" w:noHBand="0" w:noVBand="1"/>
       </w:tblPr>
@@ -1101,7 +1131,7 @@
           </w:tcPr>
           <w:p>
             <w:pPr>
-              <w:pStyle w:val="NoSpacing"/>
+              <w:pStyle w:val="Sansinterligne"/>
               <w:jc w:val="left"/>
               <w:rPr>
                 <w:rStyle w:val="normaltextrun"/>
@@ -1118,7 +1148,7 @@
           </w:p>
           <w:p>
             <w:pPr>
-              <w:pStyle w:val="NoSpacing"/>
+              <w:pStyle w:val="Sansinterligne"/>
               <w:jc w:val="left"/>
               <w:rPr>
                 <w:rStyle w:val="eop"/>
@@ -1160,7 +1190,7 @@
           </w:p>
           <w:p>
             <w:pPr>
-              <w:pStyle w:val="NoSpacing"/>
+              <w:pStyle w:val="Sansinterligne"/>
               <w:jc w:val="center"/>
             </w:pPr>
             <w:r>
@@ -1187,6 +1217,7 @@
               </w:rPr>
               <w:t xml:space="preserve">INS </w:t>
             </w:r>
+            <w:proofErr w:type="gramStart"/>
             <w:r>
               <w:rPr>
                 <w:rStyle w:val="eop"/>
@@ -1199,6 +1230,7 @@
               </w:rPr>
               <w:t>slice</w:t>
             </w:r>
+            <w:proofErr w:type="gramEnd"/>
             <w:r>
               <w:rPr>
                 <w:rStyle w:val="eop"/>
@@ -1219,7 +1251,7 @@
           </w:tcPr>
           <w:p>
             <w:pPr>
-              <w:pStyle w:val="NoSpacing"/>
+              <w:pStyle w:val="Sansinterligne"/>
               <w:jc w:val="left"/>
               <w:divId w:val="271133598"/>
               <w:cnfStyle w:val="000000100000" w:firstRow="0" w:lastRow="0" w:firstColumn="0" w:lastColumn="0" w:oddVBand="0" w:evenVBand="0" w:oddHBand="1" w:evenHBand="0" w:firstRowFirstColumn="0" w:firstRowLastColumn="0" w:lastRowFirstColumn="0" w:lastRowLastColumn="0"/>
@@ -1246,7 +1278,7 @@
           </w:p>
           <w:p>
             <w:pPr>
-              <w:pStyle w:val="NoSpacing"/>
+              <w:pStyle w:val="Sansinterligne"/>
               <w:jc w:val="left"/>
               <w:divId w:val="1732654375"/>
               <w:cnfStyle w:val="000000100000" w:firstRow="0" w:lastRow="0" w:firstColumn="0" w:lastColumn="0" w:oddVBand="0" w:evenVBand="0" w:oddHBand="1" w:evenHBand="0" w:firstRowFirstColumn="0" w:firstRowLastColumn="0" w:lastRowFirstColumn="0" w:lastRowLastColumn="0"/>
@@ -1281,7 +1313,7 @@
           </w:p>
           <w:p>
             <w:pPr>
-              <w:pStyle w:val="NoSpacing"/>
+              <w:pStyle w:val="Sansinterligne"/>
               <w:jc w:val="left"/>
               <w:cnfStyle w:val="000000100000" w:firstRow="0" w:lastRow="0" w:firstColumn="0" w:lastColumn="0" w:oddVBand="0" w:evenVBand="0" w:oddHBand="1" w:evenHBand="0" w:firstRowFirstColumn="0" w:firstRowLastColumn="0" w:lastRowFirstColumn="0" w:lastRowLastColumn="0"/>
             </w:pPr>
@@ -1303,7 +1335,7 @@
           </w:tcPr>
           <w:p>
             <w:pPr>
-              <w:pStyle w:val="NoSpacing"/>
+              <w:pStyle w:val="Sansinterligne"/>
               <w:jc w:val="left"/>
               <w:rPr>
                 <w:rStyle w:val="normaltextrun"/>
@@ -1322,7 +1354,7 @@
           </w:tcPr>
           <w:p>
             <w:pPr>
-              <w:pStyle w:val="NoSpacing"/>
+              <w:pStyle w:val="Sansinterligne"/>
               <w:jc w:val="left"/>
               <w:cnfStyle w:val="000000000000" w:firstRow="0" w:lastRow="0" w:firstColumn="0" w:lastColumn="0" w:oddVBand="0" w:evenVBand="0" w:oddHBand="0" w:evenHBand="0" w:firstRowFirstColumn="0" w:firstRowLastColumn="0" w:lastRowFirstColumn="0" w:lastRowLastColumn="0"/>
               <w:rPr>
@@ -1346,7 +1378,7 @@
           </w:tcPr>
           <w:p>
             <w:pPr>
-              <w:pStyle w:val="NoSpacing"/>
+              <w:pStyle w:val="Sansinterligne"/>
               <w:jc w:val="left"/>
               <w:rPr>
                 <w:rStyle w:val="normaltextrun"/>
@@ -1368,7 +1400,7 @@
           </w:tcPr>
           <w:p>
             <w:pPr>
-              <w:pStyle w:val="NoSpacing"/>
+              <w:pStyle w:val="Sansinterligne"/>
               <w:jc w:val="left"/>
               <w:cnfStyle w:val="000000100000" w:firstRow="0" w:lastRow="0" w:firstColumn="0" w:lastColumn="0" w:oddVBand="0" w:evenVBand="0" w:oddHBand="1" w:evenHBand="0" w:firstRowFirstColumn="0" w:firstRowLastColumn="0" w:lastRowFirstColumn="0" w:lastRowLastColumn="0"/>
               <w:rPr>
@@ -1394,7 +1426,7 @@
           </w:p>
           <w:p>
             <w:pPr>
-              <w:pStyle w:val="NoSpacing"/>
+              <w:pStyle w:val="Sansinterligne"/>
               <w:jc w:val="left"/>
               <w:cnfStyle w:val="000000100000" w:firstRow="0" w:lastRow="0" w:firstColumn="0" w:lastColumn="0" w:oddVBand="0" w:evenVBand="0" w:oddHBand="1" w:evenHBand="0" w:firstRowFirstColumn="0" w:firstRowLastColumn="0" w:lastRowFirstColumn="0" w:lastRowLastColumn="0"/>
               <w:rPr>
@@ -1420,7 +1452,7 @@
           </w:p>
           <w:p>
             <w:pPr>
-              <w:pStyle w:val="NoSpacing"/>
+              <w:pStyle w:val="Sansinterligne"/>
               <w:jc w:val="left"/>
               <w:cnfStyle w:val="000000100000" w:firstRow="0" w:lastRow="0" w:firstColumn="0" w:lastColumn="0" w:oddVBand="0" w:evenVBand="0" w:oddHBand="1" w:evenHBand="0" w:firstRowFirstColumn="0" w:firstRowLastColumn="0" w:lastRowFirstColumn="0" w:lastRowLastColumn="0"/>
               <w:rPr>
@@ -1446,6 +1478,13 @@
           <w:szCs w:val="4"/>
         </w:rPr>
       </w:pPr>
+      <w:r>
+        <w:rPr>
+          <w:sz w:val="4"/>
+          <w:szCs w:val="4"/>
+        </w:rPr>
+        <w:t xml:space="preserve"> </w:t>
+      </w:r>
     </w:p>
     <w:p>
       <w:pPr>
@@ -1503,6 +1542,13 @@
         </w:rPr>
         <w:t>d'échéance jusqu'au paiement complet.</w:t>
       </w:r>
+      <w:r>
+        <w:rPr>
+          <w:sz w:val="16"/>
+          <w:szCs w:val="16"/>
+        </w:rPr>
+        <w:t xml:space="preserve"> +++END-IF+++</w:t>
+      </w:r>
     </w:p>
     <w:sectPr>
       <w:headerReference w:type="default" r:id="rId9"/>
@@ -1547,7 +1593,7 @@
 <w:ftr xmlns:wpc="http://schemas.microsoft.com/office/word/2010/wordprocessingCanvas" xmlns:cx="http://schemas.microsoft.com/office/drawing/2014/chartex" xmlns:cx1="http://schemas.microsoft.com/office/drawing/2015/9/8/chartex" xmlns:cx2="http://schemas.microsoft.com/office/drawing/2015/10/21/chartex" xmlns:cx3="http://schemas.microsoft.com/office/drawing/2016/5/9/chartex" xmlns:cx4="http://schemas.microsoft.com/office/drawing/2016/5/10/chartex" xmlns:cx5="http://schemas.microsoft.com/office/drawing/2016/5/11/chartex" xmlns:cx6="http://schemas.microsoft.com/office/drawing/2016/5/12/chartex" xmlns:cx7="http://schemas.microsoft.com/office/drawing/2016/5/13/chartex" xmlns:cx8="http://schemas.microsoft.com/office/drawing/2016/5/14/chartex" xmlns:mc="http://schemas.openxmlformats.org/markup-compatibility/2006" xmlns:aink="http://schemas.microsoft.com/office/drawing/2016/ink" xmlns:am3d="http://schemas.microsoft.com/office/drawing/2017/model3d" xmlns:o="urn:schemas-microsoft-com:office:office" xmlns:oel="http://schemas.microsoft.com/office/2019/extlst" xmlns:r="http://schemas.openxmlformats.org/officeDocument/2006/relationships" xmlns:m="http://schemas.openxmlformats.org/officeDocument/2006/math" xmlns:v="urn:schemas-microsoft-com:vml" xmlns:wp14="http://schemas.microsoft.com/office/word/2010/wordprocessingDrawing" xmlns:wp="http://schemas.openxmlformats.org/drawingml/2006/wordprocessingDrawing" xmlns:w10="urn:schemas-microsoft-com:office:word" xmlns:w="http://schemas.openxmlformats.org/wordprocessingml/2006/main" xmlns:w14="http://schemas.microsoft.com/office/word/2010/wordml" xmlns:w15="http://schemas.microsoft.com/office/word/2012/wordml" xmlns:w16cex="http://schemas.microsoft.com/office/word/2018/wordml/cex" xmlns:w16cid="http://schemas.microsoft.com/office/word/2016/wordml/cid" xmlns:w16="http://schemas.microsoft.com/office/word/2018/wordml" xmlns:w16du="http://schemas.microsoft.com/office/word/2023/wordml/word16du" xmlns:w16sdtdh="http://schemas.microsoft.com/office/word/2020/wordml/sdtdatahash" xmlns:w16se="http://schemas.microsoft.com/office/word/2015/wordml/symex" xmlns:wpg="http://schemas.microsoft.com/office/word/2010/wordprocessingGroup" xmlns:wpi="http://schemas.microsoft.com/office/word/2010/wordprocessingInk" xmlns:wne="http://schemas.microsoft.com/office/word/2006/wordml" xmlns:wps="http://schemas.microsoft.com/office/word/2010/wordprocessingShape" mc:Ignorable="w14 w15 w16se w16cid w16 w16cex w16sdtdh w16du wp14">
   <w:p>
     <w:pPr>
-      <w:pStyle w:val="Footer"/>
+      <w:pStyle w:val="Pieddepage"/>
       <w:tabs>
         <w:tab w:val="clear" w:pos="9072"/>
       </w:tabs>
@@ -1634,7 +1680,7 @@
     <w:hyperlink r:id="rId1" w:history="1">
       <w:r>
         <w:rPr>
-          <w:rStyle w:val="Hyperlink"/>
+          <w:rStyle w:val="Lienhypertexte"/>
           <w:color w:val="262626" w:themeColor="text1" w:themeTint="D9"/>
           <w:sz w:val="18"/>
           <w:szCs w:val="18"/>
@@ -1645,7 +1691,7 @@
   </w:p>
   <w:p>
     <w:pPr>
-      <w:pStyle w:val="Footer"/>
+      <w:pStyle w:val="Pieddepage"/>
       <w:tabs>
         <w:tab w:val="clear" w:pos="9072"/>
       </w:tabs>
@@ -1784,7 +1830,7 @@
 <w:ftr xmlns:wpc="http://schemas.microsoft.com/office/word/2010/wordprocessingCanvas" xmlns:cx="http://schemas.microsoft.com/office/drawing/2014/chartex" xmlns:cx1="http://schemas.microsoft.com/office/drawing/2015/9/8/chartex" xmlns:cx2="http://schemas.microsoft.com/office/drawing/2015/10/21/chartex" xmlns:cx3="http://schemas.microsoft.com/office/drawing/2016/5/9/chartex" xmlns:cx4="http://schemas.microsoft.com/office/drawing/2016/5/10/chartex" xmlns:cx5="http://schemas.microsoft.com/office/drawing/2016/5/11/chartex" xmlns:cx6="http://schemas.microsoft.com/office/drawing/2016/5/12/chartex" xmlns:cx7="http://schemas.microsoft.com/office/drawing/2016/5/13/chartex" xmlns:cx8="http://schemas.microsoft.com/office/drawing/2016/5/14/chartex" xmlns:mc="http://schemas.openxmlformats.org/markup-compatibility/2006" xmlns:aink="http://schemas.microsoft.com/office/drawing/2016/ink" xmlns:am3d="http://schemas.microsoft.com/office/drawing/2017/model3d" xmlns:o="urn:schemas-microsoft-com:office:office" xmlns:oel="http://schemas.microsoft.com/office/2019/extlst" xmlns:r="http://schemas.openxmlformats.org/officeDocument/2006/relationships" xmlns:m="http://schemas.openxmlformats.org/officeDocument/2006/math" xmlns:v="urn:schemas-microsoft-com:vml" xmlns:wp14="http://schemas.microsoft.com/office/word/2010/wordprocessingDrawing" xmlns:wp="http://schemas.openxmlformats.org/drawingml/2006/wordprocessingDrawing" xmlns:w10="urn:schemas-microsoft-com:office:word" xmlns:w="http://schemas.openxmlformats.org/wordprocessingml/2006/main" xmlns:w14="http://schemas.microsoft.com/office/word/2010/wordml" xmlns:w15="http://schemas.microsoft.com/office/word/2012/wordml" xmlns:w16cex="http://schemas.microsoft.com/office/word/2018/wordml/cex" xmlns:w16cid="http://schemas.microsoft.com/office/word/2016/wordml/cid" xmlns:w16="http://schemas.microsoft.com/office/word/2018/wordml" xmlns:w16du="http://schemas.microsoft.com/office/word/2023/wordml/word16du" xmlns:w16sdtdh="http://schemas.microsoft.com/office/word/2020/wordml/sdtdatahash" xmlns:w16se="http://schemas.microsoft.com/office/word/2015/wordml/symex" xmlns:wpg="http://schemas.microsoft.com/office/word/2010/wordprocessingGroup" xmlns:wpi="http://schemas.microsoft.com/office/word/2010/wordprocessingInk" xmlns:wne="http://schemas.microsoft.com/office/word/2006/wordml" xmlns:wps="http://schemas.microsoft.com/office/word/2010/wordprocessingShape" mc:Ignorable="w14 w15 w16se w16cid w16 w16cex w16sdtdh w16du wp14">
   <w:p>
     <w:pPr>
-      <w:pStyle w:val="Footer"/>
+      <w:pStyle w:val="Pieddepage"/>
       <w:tabs>
         <w:tab w:val="clear" w:pos="9072"/>
       </w:tabs>
@@ -1798,7 +1844,7 @@
         <w:u w:val="single"/>
       </w:rPr>
     </w:pPr>
-    <w:bookmarkStart w:id="0" w:name="_Hlk35265044"/>
+    <w:bookmarkStart w:id="1" w:name="_Hlk35265044"/>
     <w:r>
       <w:rPr>
         <w:b/>
@@ -1845,7 +1891,7 @@
       </w:rPr>
       <w:t xml:space="preserve"> </w:t>
     </w:r>
-    <w:bookmarkStart w:id="1" w:name="_Hlk177548103"/>
+    <w:bookmarkStart w:id="2" w:name="_Hlk177548103"/>
     <w:r>
       <w:rPr>
         <w:sz w:val="18"/>
@@ -1853,7 +1899,7 @@
       </w:rPr>
       <w:t>01 48 05 55 54</w:t>
     </w:r>
-    <w:bookmarkEnd w:id="1"/>
+    <w:bookmarkEnd w:id="2"/>
     <w:r>
       <w:rPr>
         <w:sz w:val="18"/>
@@ -1879,7 +1925,7 @@
     <w:hyperlink r:id="rId1" w:history="1">
       <w:r>
         <w:rPr>
-          <w:rStyle w:val="Hyperlink"/>
+          <w:rStyle w:val="Lienhypertexte"/>
           <w:b/>
           <w:bCs/>
           <w:sz w:val="18"/>
@@ -1891,7 +1937,7 @@
   </w:p>
   <w:p>
     <w:pPr>
-      <w:pStyle w:val="Footer"/>
+      <w:pStyle w:val="Pieddepage"/>
       <w:tabs>
         <w:tab w:val="clear" w:pos="9072"/>
       </w:tabs>
@@ -1984,7 +2030,7 @@
       </w:rPr>
       <w:t xml:space="preserve"> Organisme de formation n°11 75 49764 75 - certifié Qualiopi</w:t>
     </w:r>
-    <w:bookmarkEnd w:id="0"/>
+    <w:bookmarkEnd w:id="1"/>
   </w:p>
 </w:ftr>
 </file>
@@ -2018,7 +2064,7 @@
 <w:hdr xmlns:wpc="http://schemas.microsoft.com/office/word/2010/wordprocessingCanvas" xmlns:cx="http://schemas.microsoft.com/office/drawing/2014/chartex" xmlns:cx1="http://schemas.microsoft.com/office/drawing/2015/9/8/chartex" xmlns:cx2="http://schemas.microsoft.com/office/drawing/2015/10/21/chartex" xmlns:cx3="http://schemas.microsoft.com/office/drawing/2016/5/9/chartex" xmlns:cx4="http://schemas.microsoft.com/office/drawing/2016/5/10/chartex" xmlns:cx5="http://schemas.microsoft.com/office/drawing/2016/5/11/chartex" xmlns:cx6="http://schemas.microsoft.com/office/drawing/2016/5/12/chartex" xmlns:cx7="http://schemas.microsoft.com/office/drawing/2016/5/13/chartex" xmlns:cx8="http://schemas.microsoft.com/office/drawing/2016/5/14/chartex" xmlns:mc="http://schemas.openxmlformats.org/markup-compatibility/2006" xmlns:aink="http://schemas.microsoft.com/office/drawing/2016/ink" xmlns:am3d="http://schemas.microsoft.com/office/drawing/2017/model3d" xmlns:o="urn:schemas-microsoft-com:office:office" xmlns:oel="http://schemas.microsoft.com/office/2019/extlst" xmlns:r="http://schemas.openxmlformats.org/officeDocument/2006/relationships" xmlns:m="http://schemas.openxmlformats.org/officeDocument/2006/math" xmlns:v="urn:schemas-microsoft-com:vml" xmlns:wp14="http://schemas.microsoft.com/office/word/2010/wordprocessingDrawing" xmlns:wp="http://schemas.openxmlformats.org/drawingml/2006/wordprocessingDrawing" xmlns:w10="urn:schemas-microsoft-com:office:word" xmlns:w="http://schemas.openxmlformats.org/wordprocessingml/2006/main" xmlns:w14="http://schemas.microsoft.com/office/word/2010/wordml" xmlns:w15="http://schemas.microsoft.com/office/word/2012/wordml" xmlns:w16cex="http://schemas.microsoft.com/office/word/2018/wordml/cex" xmlns:w16cid="http://schemas.microsoft.com/office/word/2016/wordml/cid" xmlns:w16="http://schemas.microsoft.com/office/word/2018/wordml" xmlns:w16du="http://schemas.microsoft.com/office/word/2023/wordml/word16du" xmlns:w16sdtdh="http://schemas.microsoft.com/office/word/2020/wordml/sdtdatahash" xmlns:w16se="http://schemas.microsoft.com/office/word/2015/wordml/symex" xmlns:wpg="http://schemas.microsoft.com/office/word/2010/wordprocessingGroup" xmlns:wpi="http://schemas.microsoft.com/office/word/2010/wordprocessingInk" xmlns:wne="http://schemas.microsoft.com/office/word/2006/wordml" xmlns:wps="http://schemas.microsoft.com/office/word/2010/wordprocessingShape" mc:Ignorable="w14 w15 w16se w16cid w16 w16cex w16sdtdh w16du wp14">
   <w:tbl>
     <w:tblPr>
-      <w:tblStyle w:val="TableGrid"/>
+      <w:tblStyle w:val="Grilledutableau"/>
       <w:tblW w:w="10450" w:type="dxa"/>
       <w:tblBorders>
         <w:top w:val="none" w:sz="0" w:space="0" w:color="auto"/>
@@ -2249,7 +2295,7 @@
   </w:tbl>
   <w:p>
     <w:pPr>
-      <w:pStyle w:val="Header"/>
+      <w:pStyle w:val="En-tte"/>
       <w:rPr>
         <w:sz w:val="2"/>
         <w:szCs w:val="2"/>
@@ -2263,7 +2309,7 @@
 <w:hdr xmlns:wpc="http://schemas.microsoft.com/office/word/2010/wordprocessingCanvas" xmlns:cx="http://schemas.microsoft.com/office/drawing/2014/chartex" xmlns:cx1="http://schemas.microsoft.com/office/drawing/2015/9/8/chartex" xmlns:cx2="http://schemas.microsoft.com/office/drawing/2015/10/21/chartex" xmlns:cx3="http://schemas.microsoft.com/office/drawing/2016/5/9/chartex" xmlns:cx4="http://schemas.microsoft.com/office/drawing/2016/5/10/chartex" xmlns:cx5="http://schemas.microsoft.com/office/drawing/2016/5/11/chartex" xmlns:cx6="http://schemas.microsoft.com/office/drawing/2016/5/12/chartex" xmlns:cx7="http://schemas.microsoft.com/office/drawing/2016/5/13/chartex" xmlns:cx8="http://schemas.microsoft.com/office/drawing/2016/5/14/chartex" xmlns:mc="http://schemas.openxmlformats.org/markup-compatibility/2006" xmlns:aink="http://schemas.microsoft.com/office/drawing/2016/ink" xmlns:am3d="http://schemas.microsoft.com/office/drawing/2017/model3d" xmlns:o="urn:schemas-microsoft-com:office:office" xmlns:oel="http://schemas.microsoft.com/office/2019/extlst" xmlns:r="http://schemas.openxmlformats.org/officeDocument/2006/relationships" xmlns:m="http://schemas.openxmlformats.org/officeDocument/2006/math" xmlns:v="urn:schemas-microsoft-com:vml" xmlns:wp14="http://schemas.microsoft.com/office/word/2010/wordprocessingDrawing" xmlns:wp="http://schemas.openxmlformats.org/drawingml/2006/wordprocessingDrawing" xmlns:w10="urn:schemas-microsoft-com:office:word" xmlns:w="http://schemas.openxmlformats.org/wordprocessingml/2006/main" xmlns:w14="http://schemas.microsoft.com/office/word/2010/wordml" xmlns:w15="http://schemas.microsoft.com/office/word/2012/wordml" xmlns:w16cex="http://schemas.microsoft.com/office/word/2018/wordml/cex" xmlns:w16cid="http://schemas.microsoft.com/office/word/2016/wordml/cid" xmlns:w16="http://schemas.microsoft.com/office/word/2018/wordml" xmlns:w16du="http://schemas.microsoft.com/office/word/2023/wordml/word16du" xmlns:w16sdtdh="http://schemas.microsoft.com/office/word/2020/wordml/sdtdatahash" xmlns:w16se="http://schemas.microsoft.com/office/word/2015/wordml/symex" xmlns:wpg="http://schemas.microsoft.com/office/word/2010/wordprocessingGroup" xmlns:wpi="http://schemas.microsoft.com/office/word/2010/wordprocessingInk" xmlns:wne="http://schemas.microsoft.com/office/word/2006/wordml" xmlns:wps="http://schemas.microsoft.com/office/word/2010/wordprocessingShape" mc:Ignorable="w14 w15 w16se w16cid w16 w16cex w16sdtdh w16du wp14">
   <w:tbl>
     <w:tblPr>
-      <w:tblStyle w:val="TableGrid"/>
+      <w:tblStyle w:val="Grilledutableau"/>
       <w:tblW w:w="10065" w:type="dxa"/>
       <w:tblInd w:w="-284" w:type="dxa"/>
       <w:tblBorders>
@@ -2499,7 +2545,7 @@
   </w:p>
   <w:p>
     <w:pPr>
-      <w:pStyle w:val="Header"/>
+      <w:pStyle w:val="En-tte"/>
       <w:tabs>
         <w:tab w:val="clear" w:pos="4536"/>
         <w:tab w:val="clear" w:pos="9072"/>
@@ -3621,11 +3667,11 @@
       <w:jc w:val="left"/>
     </w:pPr>
   </w:style>
-  <w:style w:type="paragraph" w:styleId="Heading1">
+  <w:style w:type="paragraph" w:styleId="Titre1">
     <w:name w:val="heading 1"/>
     <w:basedOn w:val="Normal"/>
     <w:next w:val="Normal"/>
-    <w:link w:val="Heading1Char"/>
+    <w:link w:val="Titre1Car"/>
     <w:uiPriority w:val="9"/>
     <w:qFormat/>
     <w:rsid w:val="009B4792"/>
@@ -3647,11 +3693,11 @@
       <w:szCs w:val="32"/>
     </w:rPr>
   </w:style>
-  <w:style w:type="paragraph" w:styleId="Heading2">
+  <w:style w:type="paragraph" w:styleId="Titre2">
     <w:name w:val="heading 2"/>
     <w:basedOn w:val="Normal"/>
     <w:next w:val="Normal"/>
-    <w:link w:val="Heading2Char"/>
+    <w:link w:val="Titre2Car"/>
     <w:uiPriority w:val="9"/>
     <w:unhideWhenUsed/>
     <w:qFormat/>
@@ -3673,11 +3719,11 @@
       <w:lang w:val="en-US"/>
     </w:rPr>
   </w:style>
-  <w:style w:type="paragraph" w:styleId="Heading3">
+  <w:style w:type="paragraph" w:styleId="Titre3">
     <w:name w:val="heading 3"/>
     <w:basedOn w:val="Normal"/>
     <w:next w:val="Normal"/>
-    <w:link w:val="Heading3Char"/>
+    <w:link w:val="Titre3Car"/>
     <w:uiPriority w:val="9"/>
     <w:unhideWhenUsed/>
     <w:qFormat/>
@@ -3695,11 +3741,11 @@
       <w:szCs w:val="24"/>
     </w:rPr>
   </w:style>
-  <w:style w:type="paragraph" w:styleId="Heading4">
+  <w:style w:type="paragraph" w:styleId="Titre4">
     <w:name w:val="heading 4"/>
     <w:basedOn w:val="Normal"/>
     <w:next w:val="Normal"/>
-    <w:link w:val="Heading4Char"/>
+    <w:link w:val="Titre4Car"/>
     <w:uiPriority w:val="9"/>
     <w:semiHidden/>
     <w:unhideWhenUsed/>
@@ -3719,11 +3765,11 @@
       <w:szCs w:val="24"/>
     </w:rPr>
   </w:style>
-  <w:style w:type="paragraph" w:styleId="Heading5">
+  <w:style w:type="paragraph" w:styleId="Titre5">
     <w:name w:val="heading 5"/>
     <w:basedOn w:val="Normal"/>
     <w:next w:val="Normal"/>
-    <w:link w:val="Heading5Char"/>
+    <w:link w:val="Titre5Car"/>
     <w:uiPriority w:val="9"/>
     <w:semiHidden/>
     <w:unhideWhenUsed/>
@@ -3741,11 +3787,11 @@
       <w:bCs/>
     </w:rPr>
   </w:style>
-  <w:style w:type="paragraph" w:styleId="Heading6">
+  <w:style w:type="paragraph" w:styleId="Titre6">
     <w:name w:val="heading 6"/>
     <w:basedOn w:val="Normal"/>
     <w:next w:val="Normal"/>
-    <w:link w:val="Heading6Char"/>
+    <w:link w:val="Titre6Car"/>
     <w:uiPriority w:val="9"/>
     <w:semiHidden/>
     <w:unhideWhenUsed/>
@@ -3765,11 +3811,11 @@
       <w:iCs/>
     </w:rPr>
   </w:style>
-  <w:style w:type="paragraph" w:styleId="Heading7">
+  <w:style w:type="paragraph" w:styleId="Titre7">
     <w:name w:val="heading 7"/>
     <w:basedOn w:val="Normal"/>
     <w:next w:val="Normal"/>
-    <w:link w:val="Heading7Char"/>
+    <w:link w:val="Titre7Car"/>
     <w:uiPriority w:val="9"/>
     <w:semiHidden/>
     <w:unhideWhenUsed/>
@@ -3786,11 +3832,11 @@
       <w:iCs/>
     </w:rPr>
   </w:style>
-  <w:style w:type="paragraph" w:styleId="Heading8">
+  <w:style w:type="paragraph" w:styleId="Titre8">
     <w:name w:val="heading 8"/>
     <w:basedOn w:val="Normal"/>
     <w:next w:val="Normal"/>
-    <w:link w:val="Heading8Char"/>
+    <w:link w:val="Titre8Car"/>
     <w:uiPriority w:val="9"/>
     <w:semiHidden/>
     <w:unhideWhenUsed/>
@@ -3807,11 +3853,11 @@
       <w:bCs/>
     </w:rPr>
   </w:style>
-  <w:style w:type="paragraph" w:styleId="Heading9">
+  <w:style w:type="paragraph" w:styleId="Titre9">
     <w:name w:val="heading 9"/>
     <w:basedOn w:val="Normal"/>
     <w:next w:val="Normal"/>
-    <w:link w:val="Heading9Char"/>
+    <w:link w:val="Titre9Car"/>
     <w:uiPriority w:val="9"/>
     <w:semiHidden/>
     <w:unhideWhenUsed/>
@@ -3828,12 +3874,13 @@
       <w:iCs/>
     </w:rPr>
   </w:style>
-  <w:style w:type="character" w:default="1" w:styleId="DefaultParagraphFont">
+  <w:style w:type="character" w:default="1" w:styleId="Policepardfaut">
     <w:name w:val="Default Paragraph Font"/>
     <w:uiPriority w:val="1"/>
+    <w:semiHidden/>
     <w:unhideWhenUsed/>
   </w:style>
-  <w:style w:type="table" w:default="1" w:styleId="TableNormal">
+  <w:style w:type="table" w:default="1" w:styleId="TableauNormal">
     <w:name w:val="Normal Table"/>
     <w:uiPriority w:val="99"/>
     <w:semiHidden/>
@@ -3848,16 +3895,16 @@
       </w:tblCellMar>
     </w:tblPr>
   </w:style>
-  <w:style w:type="numbering" w:default="1" w:styleId="NoList">
+  <w:style w:type="numbering" w:default="1" w:styleId="Aucuneliste">
     <w:name w:val="No List"/>
     <w:uiPriority w:val="99"/>
     <w:semiHidden/>
     <w:unhideWhenUsed/>
   </w:style>
-  <w:style w:type="paragraph" w:styleId="Header">
+  <w:style w:type="paragraph" w:styleId="En-tte">
     <w:name w:val="header"/>
     <w:basedOn w:val="Normal"/>
-    <w:link w:val="HeaderChar"/>
+    <w:link w:val="En-tteCar"/>
     <w:uiPriority w:val="99"/>
     <w:unhideWhenUsed/>
     <w:rsid w:val="00440510"/>
@@ -3869,17 +3916,17 @@
       <w:spacing w:after="0" w:line="240" w:lineRule="auto"/>
     </w:pPr>
   </w:style>
-  <w:style w:type="character" w:customStyle="1" w:styleId="HeaderChar">
-    <w:name w:val="Header Char"/>
-    <w:basedOn w:val="DefaultParagraphFont"/>
-    <w:link w:val="Header"/>
+  <w:style w:type="character" w:customStyle="1" w:styleId="En-tteCar">
+    <w:name w:val="En-tête Car"/>
+    <w:basedOn w:val="Policepardfaut"/>
+    <w:link w:val="En-tte"/>
     <w:uiPriority w:val="99"/>
     <w:rsid w:val="00440510"/>
   </w:style>
-  <w:style w:type="paragraph" w:styleId="Footer">
+  <w:style w:type="paragraph" w:styleId="Pieddepage">
     <w:name w:val="footer"/>
     <w:basedOn w:val="Normal"/>
-    <w:link w:val="FooterChar"/>
+    <w:link w:val="PieddepageCar"/>
     <w:uiPriority w:val="99"/>
     <w:unhideWhenUsed/>
     <w:rsid w:val="00440510"/>
@@ -3891,17 +3938,17 @@
       <w:spacing w:after="0" w:line="240" w:lineRule="auto"/>
     </w:pPr>
   </w:style>
-  <w:style w:type="character" w:customStyle="1" w:styleId="FooterChar">
-    <w:name w:val="Footer Char"/>
-    <w:basedOn w:val="DefaultParagraphFont"/>
-    <w:link w:val="Footer"/>
+  <w:style w:type="character" w:customStyle="1" w:styleId="PieddepageCar">
+    <w:name w:val="Pied de page Car"/>
+    <w:basedOn w:val="Policepardfaut"/>
+    <w:link w:val="Pieddepage"/>
     <w:uiPriority w:val="99"/>
     <w:rsid w:val="00440510"/>
   </w:style>
-  <w:style w:type="character" w:customStyle="1" w:styleId="Heading1Char">
-    <w:name w:val="Heading 1 Char"/>
-    <w:basedOn w:val="DefaultParagraphFont"/>
-    <w:link w:val="Heading1"/>
+  <w:style w:type="character" w:customStyle="1" w:styleId="Titre1Car">
+    <w:name w:val="Titre 1 Car"/>
+    <w:basedOn w:val="Policepardfaut"/>
+    <w:link w:val="Titre1"/>
     <w:uiPriority w:val="9"/>
     <w:rsid w:val="009B4792"/>
     <w:rPr>
@@ -3915,10 +3962,10 @@
       <w:szCs w:val="32"/>
     </w:rPr>
   </w:style>
-  <w:style w:type="character" w:customStyle="1" w:styleId="Heading2Char">
-    <w:name w:val="Heading 2 Char"/>
-    <w:basedOn w:val="DefaultParagraphFont"/>
-    <w:link w:val="Heading2"/>
+  <w:style w:type="character" w:customStyle="1" w:styleId="Titre2Car">
+    <w:name w:val="Titre 2 Car"/>
+    <w:basedOn w:val="Policepardfaut"/>
+    <w:link w:val="Titre2"/>
     <w:uiPriority w:val="9"/>
     <w:rsid w:val="004205A6"/>
     <w:rPr>
@@ -3931,10 +3978,10 @@
       <w:lang w:val="en-US"/>
     </w:rPr>
   </w:style>
-  <w:style w:type="character" w:customStyle="1" w:styleId="Heading3Char">
-    <w:name w:val="Heading 3 Char"/>
-    <w:basedOn w:val="DefaultParagraphFont"/>
-    <w:link w:val="Heading3"/>
+  <w:style w:type="character" w:customStyle="1" w:styleId="Titre3Car">
+    <w:name w:val="Titre 3 Car"/>
+    <w:basedOn w:val="Policepardfaut"/>
+    <w:link w:val="Titre3"/>
     <w:uiPriority w:val="9"/>
     <w:rsid w:val="00320EB3"/>
     <w:rPr>
@@ -3944,10 +3991,10 @@
       <w:szCs w:val="24"/>
     </w:rPr>
   </w:style>
-  <w:style w:type="character" w:customStyle="1" w:styleId="Heading4Char">
-    <w:name w:val="Heading 4 Char"/>
-    <w:basedOn w:val="DefaultParagraphFont"/>
-    <w:link w:val="Heading4"/>
+  <w:style w:type="character" w:customStyle="1" w:styleId="Titre4Car">
+    <w:name w:val="Titre 4 Car"/>
+    <w:basedOn w:val="Policepardfaut"/>
+    <w:link w:val="Titre4"/>
     <w:uiPriority w:val="9"/>
     <w:semiHidden/>
     <w:rsid w:val="00320EB3"/>
@@ -3959,10 +4006,10 @@
       <w:szCs w:val="24"/>
     </w:rPr>
   </w:style>
-  <w:style w:type="character" w:customStyle="1" w:styleId="Heading5Char">
-    <w:name w:val="Heading 5 Char"/>
-    <w:basedOn w:val="DefaultParagraphFont"/>
-    <w:link w:val="Heading5"/>
+  <w:style w:type="character" w:customStyle="1" w:styleId="Titre5Car">
+    <w:name w:val="Titre 5 Car"/>
+    <w:basedOn w:val="Policepardfaut"/>
+    <w:link w:val="Titre5"/>
     <w:uiPriority w:val="9"/>
     <w:semiHidden/>
     <w:rsid w:val="00320EB3"/>
@@ -3972,10 +4019,10 @@
       <w:bCs/>
     </w:rPr>
   </w:style>
-  <w:style w:type="character" w:customStyle="1" w:styleId="Heading6Char">
-    <w:name w:val="Heading 6 Char"/>
-    <w:basedOn w:val="DefaultParagraphFont"/>
-    <w:link w:val="Heading6"/>
+  <w:style w:type="character" w:customStyle="1" w:styleId="Titre6Car">
+    <w:name w:val="Titre 6 Car"/>
+    <w:basedOn w:val="Policepardfaut"/>
+    <w:link w:val="Titre6"/>
     <w:uiPriority w:val="9"/>
     <w:semiHidden/>
     <w:rsid w:val="00320EB3"/>
@@ -3987,10 +4034,10 @@
       <w:iCs/>
     </w:rPr>
   </w:style>
-  <w:style w:type="character" w:customStyle="1" w:styleId="Heading7Char">
-    <w:name w:val="Heading 7 Char"/>
-    <w:basedOn w:val="DefaultParagraphFont"/>
-    <w:link w:val="Heading7"/>
+  <w:style w:type="character" w:customStyle="1" w:styleId="Titre7Car">
+    <w:name w:val="Titre 7 Car"/>
+    <w:basedOn w:val="Policepardfaut"/>
+    <w:link w:val="Titre7"/>
     <w:uiPriority w:val="9"/>
     <w:semiHidden/>
     <w:rsid w:val="00320EB3"/>
@@ -3999,10 +4046,10 @@
       <w:iCs/>
     </w:rPr>
   </w:style>
-  <w:style w:type="character" w:customStyle="1" w:styleId="Heading8Char">
-    <w:name w:val="Heading 8 Char"/>
-    <w:basedOn w:val="DefaultParagraphFont"/>
-    <w:link w:val="Heading8"/>
+  <w:style w:type="character" w:customStyle="1" w:styleId="Titre8Car">
+    <w:name w:val="Titre 8 Car"/>
+    <w:basedOn w:val="Policepardfaut"/>
+    <w:link w:val="Titre8"/>
     <w:uiPriority w:val="9"/>
     <w:semiHidden/>
     <w:rsid w:val="00320EB3"/>
@@ -4011,10 +4058,10 @@
       <w:bCs/>
     </w:rPr>
   </w:style>
-  <w:style w:type="character" w:customStyle="1" w:styleId="Heading9Char">
-    <w:name w:val="Heading 9 Char"/>
-    <w:basedOn w:val="DefaultParagraphFont"/>
-    <w:link w:val="Heading9"/>
+  <w:style w:type="character" w:customStyle="1" w:styleId="Titre9Car">
+    <w:name w:val="Titre 9 Car"/>
+    <w:basedOn w:val="Policepardfaut"/>
+    <w:link w:val="Titre9"/>
     <w:uiPriority w:val="9"/>
     <w:semiHidden/>
     <w:rsid w:val="00320EB3"/>
@@ -4023,11 +4070,11 @@
       <w:iCs/>
     </w:rPr>
   </w:style>
-  <w:style w:type="paragraph" w:styleId="Title">
+  <w:style w:type="paragraph" w:styleId="Titre">
     <w:name w:val="Title"/>
     <w:basedOn w:val="Normal"/>
     <w:next w:val="Normal"/>
-    <w:link w:val="TitleChar"/>
+    <w:link w:val="TitreCar"/>
     <w:uiPriority w:val="10"/>
     <w:qFormat/>
     <w:rsid w:val="00F677AA"/>
@@ -4043,10 +4090,10 @@
       <w:szCs w:val="36"/>
     </w:rPr>
   </w:style>
-  <w:style w:type="character" w:customStyle="1" w:styleId="TitleChar">
-    <w:name w:val="Title Char"/>
-    <w:basedOn w:val="DefaultParagraphFont"/>
-    <w:link w:val="Title"/>
+  <w:style w:type="character" w:customStyle="1" w:styleId="TitreCar">
+    <w:name w:val="Titre Car"/>
+    <w:basedOn w:val="Policepardfaut"/>
+    <w:link w:val="Titre"/>
     <w:uiPriority w:val="10"/>
     <w:rsid w:val="00F677AA"/>
     <w:rPr>
@@ -4057,11 +4104,11 @@
       <w:szCs w:val="36"/>
     </w:rPr>
   </w:style>
-  <w:style w:type="paragraph" w:styleId="Subtitle">
+  <w:style w:type="paragraph" w:styleId="Sous-titre">
     <w:name w:val="Subtitle"/>
     <w:basedOn w:val="Normal"/>
     <w:next w:val="Normal"/>
-    <w:link w:val="SubtitleChar"/>
+    <w:link w:val="Sous-titreCar"/>
     <w:uiPriority w:val="11"/>
     <w:qFormat/>
     <w:rsid w:val="006B31C7"/>
@@ -4077,10 +4124,10 @@
       <w:szCs w:val="24"/>
     </w:rPr>
   </w:style>
-  <w:style w:type="character" w:customStyle="1" w:styleId="SubtitleChar">
-    <w:name w:val="Subtitle Char"/>
-    <w:basedOn w:val="DefaultParagraphFont"/>
-    <w:link w:val="Subtitle"/>
+  <w:style w:type="character" w:customStyle="1" w:styleId="Sous-titreCar">
+    <w:name w:val="Sous-titre Car"/>
+    <w:basedOn w:val="Policepardfaut"/>
+    <w:link w:val="Sous-titre"/>
     <w:uiPriority w:val="11"/>
     <w:rsid w:val="006B31C7"/>
     <w:rPr>
@@ -4090,9 +4137,9 @@
       <w:szCs w:val="24"/>
     </w:rPr>
   </w:style>
-  <w:style w:type="character" w:styleId="Strong">
+  <w:style w:type="character" w:styleId="lev">
     <w:name w:val="Strong"/>
-    <w:basedOn w:val="DefaultParagraphFont"/>
+    <w:basedOn w:val="Policepardfaut"/>
     <w:uiPriority w:val="22"/>
     <w:qFormat/>
     <w:rsid w:val="00320EB3"/>
@@ -4102,9 +4149,9 @@
       <w:color w:val="auto"/>
     </w:rPr>
   </w:style>
-  <w:style w:type="character" w:styleId="Emphasis">
+  <w:style w:type="character" w:styleId="Accentuation">
     <w:name w:val="Emphasis"/>
-    <w:basedOn w:val="DefaultParagraphFont"/>
+    <w:basedOn w:val="Policepardfaut"/>
     <w:uiPriority w:val="20"/>
     <w:qFormat/>
     <w:rsid w:val="00320EB3"/>
@@ -4114,9 +4161,9 @@
       <w:color w:val="auto"/>
     </w:rPr>
   </w:style>
-  <w:style w:type="paragraph" w:styleId="NoSpacing">
+  <w:style w:type="paragraph" w:styleId="Sansinterligne">
     <w:name w:val="No Spacing"/>
-    <w:link w:val="NoSpacingChar"/>
+    <w:link w:val="SansinterligneCar"/>
     <w:uiPriority w:val="1"/>
     <w:qFormat/>
     <w:rsid w:val="00320EB3"/>
@@ -4124,7 +4171,7 @@
       <w:spacing w:after="0" w:line="240" w:lineRule="auto"/>
     </w:pPr>
   </w:style>
-  <w:style w:type="paragraph" w:styleId="ListParagraph">
+  <w:style w:type="paragraph" w:styleId="Paragraphedeliste">
     <w:name w:val="List Paragraph"/>
     <w:basedOn w:val="Normal"/>
     <w:uiPriority w:val="34"/>
@@ -4135,11 +4182,11 @@
       <w:contextualSpacing/>
     </w:pPr>
   </w:style>
-  <w:style w:type="paragraph" w:styleId="Quote">
+  <w:style w:type="paragraph" w:styleId="Citation">
     <w:name w:val="Quote"/>
     <w:basedOn w:val="Normal"/>
     <w:next w:val="Normal"/>
-    <w:link w:val="QuoteChar"/>
+    <w:link w:val="CitationCar"/>
     <w:uiPriority w:val="29"/>
     <w:qFormat/>
     <w:rsid w:val="00320EB3"/>
@@ -4156,10 +4203,10 @@
       <w:szCs w:val="24"/>
     </w:rPr>
   </w:style>
-  <w:style w:type="character" w:customStyle="1" w:styleId="QuoteChar">
-    <w:name w:val="Quote Char"/>
-    <w:basedOn w:val="DefaultParagraphFont"/>
-    <w:link w:val="Quote"/>
+  <w:style w:type="character" w:customStyle="1" w:styleId="CitationCar">
+    <w:name w:val="Citation Car"/>
+    <w:basedOn w:val="Policepardfaut"/>
+    <w:link w:val="Citation"/>
     <w:uiPriority w:val="29"/>
     <w:rsid w:val="00320EB3"/>
     <w:rPr>
@@ -4170,11 +4217,11 @@
       <w:szCs w:val="24"/>
     </w:rPr>
   </w:style>
-  <w:style w:type="paragraph" w:styleId="IntenseQuote">
+  <w:style w:type="paragraph" w:styleId="Citationintense">
     <w:name w:val="Intense Quote"/>
     <w:basedOn w:val="Normal"/>
     <w:next w:val="Normal"/>
-    <w:link w:val="IntenseQuoteChar"/>
+    <w:link w:val="CitationintenseCar"/>
     <w:uiPriority w:val="30"/>
     <w:qFormat/>
     <w:rsid w:val="00320EB3"/>
@@ -4189,10 +4236,10 @@
       <w:szCs w:val="26"/>
     </w:rPr>
   </w:style>
-  <w:style w:type="character" w:customStyle="1" w:styleId="IntenseQuoteChar">
-    <w:name w:val="Intense Quote Char"/>
-    <w:basedOn w:val="DefaultParagraphFont"/>
-    <w:link w:val="IntenseQuote"/>
+  <w:style w:type="character" w:customStyle="1" w:styleId="CitationintenseCar">
+    <w:name w:val="Citation intense Car"/>
+    <w:basedOn w:val="Policepardfaut"/>
+    <w:link w:val="Citationintense"/>
     <w:uiPriority w:val="30"/>
     <w:rsid w:val="00320EB3"/>
     <w:rPr>
@@ -4201,9 +4248,9 @@
       <w:szCs w:val="26"/>
     </w:rPr>
   </w:style>
-  <w:style w:type="character" w:styleId="SubtleEmphasis">
+  <w:style w:type="character" w:styleId="Accentuationlgre">
     <w:name w:val="Subtle Emphasis"/>
-    <w:basedOn w:val="DefaultParagraphFont"/>
+    <w:basedOn w:val="Policepardfaut"/>
     <w:uiPriority w:val="19"/>
     <w:qFormat/>
     <w:rsid w:val="00320EB3"/>
@@ -4213,9 +4260,9 @@
       <w:color w:val="auto"/>
     </w:rPr>
   </w:style>
-  <w:style w:type="character" w:styleId="IntenseEmphasis">
+  <w:style w:type="character" w:styleId="Accentuationintense">
     <w:name w:val="Intense Emphasis"/>
-    <w:basedOn w:val="DefaultParagraphFont"/>
+    <w:basedOn w:val="Policepardfaut"/>
     <w:uiPriority w:val="21"/>
     <w:qFormat/>
     <w:rsid w:val="00320EB3"/>
@@ -4227,9 +4274,9 @@
       <w:color w:val="auto"/>
     </w:rPr>
   </w:style>
-  <w:style w:type="character" w:styleId="SubtleReference">
+  <w:style w:type="character" w:styleId="Rfrencelgre">
     <w:name w:val="Subtle Reference"/>
-    <w:basedOn w:val="DefaultParagraphFont"/>
+    <w:basedOn w:val="Policepardfaut"/>
     <w:uiPriority w:val="31"/>
     <w:qFormat/>
     <w:rsid w:val="00320EB3"/>
@@ -4239,9 +4286,9 @@
       <w:u w:val="single" w:color="7F7F7F" w:themeColor="text1" w:themeTint="80"/>
     </w:rPr>
   </w:style>
-  <w:style w:type="character" w:styleId="IntenseReference">
+  <w:style w:type="character" w:styleId="Rfrenceintense">
     <w:name w:val="Intense Reference"/>
-    <w:basedOn w:val="DefaultParagraphFont"/>
+    <w:basedOn w:val="Policepardfaut"/>
     <w:uiPriority w:val="32"/>
     <w:qFormat/>
     <w:rsid w:val="00320EB3"/>
@@ -4253,9 +4300,9 @@
       <w:u w:val="single"/>
     </w:rPr>
   </w:style>
-  <w:style w:type="character" w:styleId="BookTitle">
+  <w:style w:type="character" w:styleId="Titredulivre">
     <w:name w:val="Book Title"/>
-    <w:basedOn w:val="DefaultParagraphFont"/>
+    <w:basedOn w:val="Policepardfaut"/>
     <w:uiPriority w:val="33"/>
     <w:qFormat/>
     <w:rsid w:val="00320EB3"/>
@@ -4266,9 +4313,9 @@
       <w:color w:val="auto"/>
     </w:rPr>
   </w:style>
-  <w:style w:type="paragraph" w:styleId="TOCHeading">
+  <w:style w:type="paragraph" w:styleId="En-ttedetabledesmatires">
     <w:name w:val="TOC Heading"/>
-    <w:basedOn w:val="Heading1"/>
+    <w:basedOn w:val="Titre1"/>
     <w:next w:val="Normal"/>
     <w:uiPriority w:val="39"/>
     <w:unhideWhenUsed/>
@@ -4278,7 +4325,7 @@
       <w:outlineLvl w:val="9"/>
     </w:pPr>
   </w:style>
-  <w:style w:type="paragraph" w:styleId="Caption">
+  <w:style w:type="paragraph" w:styleId="Lgende">
     <w:name w:val="caption"/>
     <w:basedOn w:val="Normal"/>
     <w:next w:val="Normal"/>
@@ -4294,9 +4341,9 @@
       <w:szCs w:val="18"/>
     </w:rPr>
   </w:style>
-  <w:style w:type="character" w:styleId="PlaceholderText">
+  <w:style w:type="character" w:styleId="Textedelespacerserv">
     <w:name w:val="Placeholder Text"/>
-    <w:basedOn w:val="DefaultParagraphFont"/>
+    <w:basedOn w:val="Policepardfaut"/>
     <w:uiPriority w:val="99"/>
     <w:semiHidden/>
     <w:rsid w:val="00DB72FA"/>
@@ -4304,9 +4351,9 @@
       <w:color w:val="666666"/>
     </w:rPr>
   </w:style>
-  <w:style w:type="character" w:styleId="Hyperlink">
+  <w:style w:type="character" w:styleId="Lienhypertexte">
     <w:name w:val="Hyperlink"/>
-    <w:basedOn w:val="DefaultParagraphFont"/>
+    <w:basedOn w:val="Policepardfaut"/>
     <w:uiPriority w:val="99"/>
     <w:unhideWhenUsed/>
     <w:rsid w:val="00B3083A"/>
@@ -4315,9 +4362,9 @@
       <w:u w:val="single"/>
     </w:rPr>
   </w:style>
-  <w:style w:type="character" w:styleId="UnresolvedMention">
+  <w:style w:type="character" w:styleId="Mentionnonrsolue">
     <w:name w:val="Unresolved Mention"/>
-    <w:basedOn w:val="DefaultParagraphFont"/>
+    <w:basedOn w:val="Policepardfaut"/>
     <w:uiPriority w:val="99"/>
     <w:semiHidden/>
     <w:unhideWhenUsed/>
@@ -4327,9 +4374,9 @@
       <w:shd w:val="clear" w:color="auto" w:fill="E1DFDD"/>
     </w:rPr>
   </w:style>
-  <w:style w:type="table" w:styleId="TableGrid">
+  <w:style w:type="table" w:styleId="Grilledutableau">
     <w:name w:val="Table Grid"/>
-    <w:basedOn w:val="TableNormal"/>
+    <w:basedOn w:val="TableauNormal"/>
     <w:uiPriority w:val="39"/>
     <w:rsid w:val="005F4F80"/>
     <w:pPr>
@@ -4346,14 +4393,14 @@
       </w:tblBorders>
     </w:tblPr>
   </w:style>
-  <w:style w:type="character" w:customStyle="1" w:styleId="NoSpacingChar">
-    <w:name w:val="No Spacing Char"/>
-    <w:basedOn w:val="DefaultParagraphFont"/>
-    <w:link w:val="NoSpacing"/>
+  <w:style w:type="character" w:customStyle="1" w:styleId="SansinterligneCar">
+    <w:name w:val="Sans interligne Car"/>
+    <w:basedOn w:val="Policepardfaut"/>
+    <w:link w:val="Sansinterligne"/>
     <w:uiPriority w:val="1"/>
     <w:rsid w:val="00C51703"/>
   </w:style>
-  <w:style w:type="paragraph" w:styleId="TOC1">
+  <w:style w:type="paragraph" w:styleId="TM1">
     <w:name w:val="toc 1"/>
     <w:basedOn w:val="Normal"/>
     <w:next w:val="Normal"/>
@@ -4370,7 +4417,7 @@
       <w:szCs w:val="20"/>
     </w:rPr>
   </w:style>
-  <w:style w:type="paragraph" w:styleId="TOC2">
+  <w:style w:type="paragraph" w:styleId="TM2">
     <w:name w:val="toc 2"/>
     <w:basedOn w:val="Normal"/>
     <w:next w:val="Normal"/>
@@ -4391,7 +4438,7 @@
       <w:szCs w:val="20"/>
     </w:rPr>
   </w:style>
-  <w:style w:type="paragraph" w:styleId="TOC3">
+  <w:style w:type="paragraph" w:styleId="TM3">
     <w:name w:val="toc 3"/>
     <w:basedOn w:val="Normal"/>
     <w:next w:val="Normal"/>
@@ -4410,7 +4457,7 @@
       <w:szCs w:val="20"/>
     </w:rPr>
   </w:style>
-  <w:style w:type="paragraph" w:styleId="TOC4">
+  <w:style w:type="paragraph" w:styleId="TM4">
     <w:name w:val="toc 4"/>
     <w:basedOn w:val="Normal"/>
     <w:next w:val="Normal"/>
@@ -4427,7 +4474,7 @@
       <w:szCs w:val="18"/>
     </w:rPr>
   </w:style>
-  <w:style w:type="paragraph" w:styleId="TOC5">
+  <w:style w:type="paragraph" w:styleId="TM5">
     <w:name w:val="toc 5"/>
     <w:basedOn w:val="Normal"/>
     <w:next w:val="Normal"/>
@@ -4444,7 +4491,7 @@
       <w:szCs w:val="18"/>
     </w:rPr>
   </w:style>
-  <w:style w:type="paragraph" w:styleId="TOC6">
+  <w:style w:type="paragraph" w:styleId="TM6">
     <w:name w:val="toc 6"/>
     <w:basedOn w:val="Normal"/>
     <w:next w:val="Normal"/>
@@ -4461,7 +4508,7 @@
       <w:szCs w:val="18"/>
     </w:rPr>
   </w:style>
-  <w:style w:type="paragraph" w:styleId="TOC7">
+  <w:style w:type="paragraph" w:styleId="TM7">
     <w:name w:val="toc 7"/>
     <w:basedOn w:val="Normal"/>
     <w:next w:val="Normal"/>
@@ -4478,7 +4525,7 @@
       <w:szCs w:val="18"/>
     </w:rPr>
   </w:style>
-  <w:style w:type="paragraph" w:styleId="TOC8">
+  <w:style w:type="paragraph" w:styleId="TM8">
     <w:name w:val="toc 8"/>
     <w:basedOn w:val="Normal"/>
     <w:next w:val="Normal"/>
@@ -4495,7 +4542,7 @@
       <w:szCs w:val="18"/>
     </w:rPr>
   </w:style>
-  <w:style w:type="paragraph" w:styleId="TOC9">
+  <w:style w:type="paragraph" w:styleId="TM9">
     <w:name w:val="toc 9"/>
     <w:basedOn w:val="Normal"/>
     <w:next w:val="Normal"/>
@@ -4512,9 +4559,9 @@
       <w:szCs w:val="18"/>
     </w:rPr>
   </w:style>
-  <w:style w:type="character" w:styleId="FollowedHyperlink">
+  <w:style w:type="character" w:styleId="Lienhypertextesuivivisit">
     <w:name w:val="FollowedHyperlink"/>
-    <w:basedOn w:val="DefaultParagraphFont"/>
+    <w:basedOn w:val="Policepardfaut"/>
     <w:uiPriority w:val="99"/>
     <w:semiHidden/>
     <w:unhideWhenUsed/>
@@ -4551,7 +4598,7 @@
   </w:style>
   <w:style w:type="paragraph" w:customStyle="1" w:styleId="Titre2Bleu">
     <w:name w:val="Titre 2 Bleu"/>
-    <w:basedOn w:val="Heading2"/>
+    <w:basedOn w:val="Titre2"/>
     <w:next w:val="Normal"/>
     <w:qFormat/>
     <w:rsid w:val="004205A6"/>
@@ -4570,12 +4617,12 @@
   </w:style>
   <w:style w:type="character" w:customStyle="1" w:styleId="normaltextrun">
     <w:name w:val="normaltextrun"/>
-    <w:basedOn w:val="DefaultParagraphFont"/>
+    <w:basedOn w:val="Policepardfaut"/>
     <w:rsid w:val="007756CC"/>
   </w:style>
   <w:style w:type="character" w:customStyle="1" w:styleId="eop">
     <w:name w:val="eop"/>
-    <w:basedOn w:val="DefaultParagraphFont"/>
+    <w:basedOn w:val="Policepardfaut"/>
     <w:rsid w:val="007756CC"/>
   </w:style>
   <w:style w:type="paragraph" w:customStyle="1" w:styleId="paragraph">
@@ -4592,9 +4639,9 @@
       <w:lang w:eastAsia="fr-FR"/>
     </w:rPr>
   </w:style>
-  <w:style w:type="table" w:styleId="GridTable7Colorful-Accent2">
+  <w:style w:type="table" w:styleId="TableauGrille7Couleur-Accentuation2">
     <w:name w:val="Grid Table 7 Colorful Accent 2"/>
-    <w:basedOn w:val="TableNormal"/>
+    <w:basedOn w:val="TableauNormal"/>
     <w:uiPriority w:val="52"/>
     <w:rsid w:val="00372C51"/>
     <w:pPr>
@@ -4731,9 +4778,9 @@
       </w:tcPr>
     </w:tblStylePr>
   </w:style>
-  <w:style w:type="table" w:styleId="ListTable2-Accent4">
+  <w:style w:type="table" w:styleId="TableauListe2-Accentuation4">
     <w:name w:val="List Table 2 Accent 4"/>
-    <w:basedOn w:val="TableNormal"/>
+    <w:basedOn w:val="TableauNormal"/>
     <w:uiPriority w:val="47"/>
     <w:rsid w:val="00372C51"/>
     <w:pPr>
@@ -4785,9 +4832,9 @@
       </w:tcPr>
     </w:tblStylePr>
   </w:style>
-  <w:style w:type="table" w:styleId="ListTable2">
+  <w:style w:type="table" w:styleId="TableauListe2">
     <w:name w:val="List Table 2"/>
-    <w:basedOn w:val="TableNormal"/>
+    <w:basedOn w:val="TableauNormal"/>
     <w:uiPriority w:val="47"/>
     <w:rsid w:val="00777081"/>
     <w:pPr>

</xml_diff>